<commit_message>
fixed numbering and item 2 on Homework 5
</commit_message>
<xml_diff>
--- a/Homework5.docx
+++ b/Homework5.docx
@@ -3195,7 +3195,37 @@
         </w:numPr>
       </w:pPr>
       <w:r>
-        <w:t xml:space="preserve">Make a table of parametric statistics (mean and SD) for the number of days and duration grouped by</w:t>
+        <w:t xml:space="preserve">Make a table of parametric statistics (mean and SD) for the performance outcomes</w:t>
+      </w:r>
+      <w:r>
+        <w:t xml:space="preserve"> </w:t>
+      </w:r>
+      <w:r>
+        <w:rPr>
+          <w:rStyle w:val="VerbatimChar"/>
+        </w:rPr>
+        <w:t xml:space="preserve">piq</w:t>
+      </w:r>
+      <w:r>
+        <w:t xml:space="preserve"> </w:t>
+      </w:r>
+      <w:r>
+        <w:t xml:space="preserve">and</w:t>
+      </w:r>
+      <w:r>
+        <w:t xml:space="preserve"> </w:t>
+      </w:r>
+      <w:r>
+        <w:rPr>
+          <w:rStyle w:val="VerbatimChar"/>
+        </w:rPr>
+        <w:t xml:space="preserve">viq</w:t>
+      </w:r>
+      <w:r>
+        <w:t xml:space="preserve"> </w:t>
+      </w:r>
+      <w:r>
+        <w:t xml:space="preserve">grouped by</w:t>
       </w:r>
       <w:r>
         <w:t xml:space="preserve"> </w:t>
@@ -3679,7 +3709,7 @@
     </w:lvl>
   </w:abstractNum>
   <w:abstractNum w:abstractNumId="990">
-    <w:nsid w:val="5de5394e"/>
+    <w:nsid w:val="f49dcd76"/>
     <w:multiLevelType w:val="multilevel"/>
     <w:lvl w:ilvl="0">
       <w:numFmt w:val="bullet"/>
@@ -3760,7 +3790,7 @@
     </w:lvl>
   </w:abstractNum>
   <w:abstractNum w:abstractNumId="991">
-    <w:nsid w:val="41b2cbd7"/>
+    <w:nsid w:val="b880c0cd"/>
     <w:multiLevelType w:val="multilevel"/>
     <w:lvl w:ilvl="0">
       <w:numFmt w:val="bullet"/>
@@ -3841,7 +3871,7 @@
     </w:lvl>
   </w:abstractNum>
   <w:abstractNum w:abstractNumId="99411">
-    <w:nsid w:val="f1879c3b"/>
+    <w:nsid w:val="21ca9b82"/>
     <w:multiLevelType w:val="multilevel"/>
     <w:lvl w:ilvl="0">
       <w:start w:val="1"/>

</xml_diff>